<commit_message>
Chore : update System Design Details.docx
</commit_message>
<xml_diff>
--- a/System Design/System Design Details.docx
+++ b/System Design/System Design Details.docx
@@ -226,10 +226,7 @@
         <w:t>:</w:t>
       </w:r>
       <w:r>
-        <w:t xml:space="preserve"> </w:t>
-      </w:r>
-      <w:r>
-        <w:t>isolate different types of processing tasks (e.g., document conversion vs. metadata handling).</w:t>
+        <w:t xml:space="preserve"> isolate different types of processing tasks (e.g., document conversion vs. metadata handling).</w:t>
       </w:r>
     </w:p>
     <w:p>
@@ -353,6 +350,520 @@
       </w:r>
     </w:p>
     <w:p/>
+    <w:p>
+      <w:pPr>
+        <w:rPr>
+          <w:b/>
+          <w:bCs/>
+        </w:rPr>
+      </w:pPr>
+      <w:r>
+        <w:rPr>
+          <w:b/>
+          <w:bCs/>
+        </w:rPr>
+        <w:lastRenderedPageBreak/>
+        <w:t>Handling Various Scenarios</w:t>
+      </w:r>
+    </w:p>
+    <w:p>
+      <w:pPr>
+        <w:numPr>
+          <w:ilvl w:val="0"/>
+          <w:numId w:val="3"/>
+        </w:numPr>
+      </w:pPr>
+      <w:r>
+        <w:rPr>
+          <w:b/>
+          <w:bCs/>
+        </w:rPr>
+        <w:t>Sudden Spikes in Conversion Requests</w:t>
+      </w:r>
+    </w:p>
+    <w:p>
+      <w:pPr>
+        <w:numPr>
+          <w:ilvl w:val="1"/>
+          <w:numId w:val="3"/>
+        </w:numPr>
+      </w:pPr>
+      <w:r>
+        <w:rPr>
+          <w:b/>
+          <w:bCs/>
+        </w:rPr>
+        <w:t>Horizontal Scaling</w:t>
+      </w:r>
+      <w:r>
+        <w:t>: Auto-scaling groups for conversion microservices and API Gateway ensure that additional instances are provisioned automatically.</w:t>
+      </w:r>
+    </w:p>
+    <w:p>
+      <w:pPr>
+        <w:numPr>
+          <w:ilvl w:val="1"/>
+          <w:numId w:val="3"/>
+        </w:numPr>
+      </w:pPr>
+      <w:r>
+        <w:rPr>
+          <w:b/>
+          <w:bCs/>
+        </w:rPr>
+        <w:t>Load Balancer</w:t>
+      </w:r>
+      <w:r>
+        <w:t>: Distributes the load across available instances to prevent any single instance from becoming overwhelmed.</w:t>
+      </w:r>
+    </w:p>
+    <w:p>
+      <w:pPr>
+        <w:numPr>
+          <w:ilvl w:val="1"/>
+          <w:numId w:val="3"/>
+        </w:numPr>
+      </w:pPr>
+      <w:r>
+        <w:rPr>
+          <w:b/>
+          <w:bCs/>
+        </w:rPr>
+        <w:t>Rate Limiting</w:t>
+      </w:r>
+      <w:r>
+        <w:t>: Applied at the API Gateway level to prevent abuse and ensure fair use of resources.</w:t>
+      </w:r>
+    </w:p>
+    <w:p>
+      <w:pPr>
+        <w:numPr>
+          <w:ilvl w:val="0"/>
+          <w:numId w:val="3"/>
+        </w:numPr>
+      </w:pPr>
+      <w:r>
+        <w:rPr>
+          <w:b/>
+          <w:bCs/>
+        </w:rPr>
+        <w:t>Large Documents That Take a Long Time to Process</w:t>
+      </w:r>
+    </w:p>
+    <w:p>
+      <w:pPr>
+        <w:numPr>
+          <w:ilvl w:val="1"/>
+          <w:numId w:val="3"/>
+        </w:numPr>
+      </w:pPr>
+      <w:r>
+        <w:rPr>
+          <w:b/>
+          <w:bCs/>
+        </w:rPr>
+        <w:t>Asynchronous Processing</w:t>
+      </w:r>
+      <w:r>
+        <w:t>: Long-running tasks are handled asynchronously. Document processing is queued, and users can check the status through a separate endpoint.</w:t>
+      </w:r>
+    </w:p>
+    <w:p>
+      <w:pPr>
+        <w:numPr>
+          <w:ilvl w:val="1"/>
+          <w:numId w:val="3"/>
+        </w:numPr>
+      </w:pPr>
+      <w:r>
+        <w:rPr>
+          <w:b/>
+          <w:bCs/>
+        </w:rPr>
+        <w:t>Chunking</w:t>
+      </w:r>
+      <w:r>
+        <w:t xml:space="preserve">: For </w:t>
+      </w:r>
+      <w:r>
+        <w:t>explosible documents</w:t>
+      </w:r>
+      <w:r>
+        <w:t>, consider chunking the document into smaller pieces if possible, and process them in parallel.</w:t>
+      </w:r>
+    </w:p>
+    <w:p>
+      <w:pPr>
+        <w:numPr>
+          <w:ilvl w:val="1"/>
+          <w:numId w:val="3"/>
+        </w:numPr>
+      </w:pPr>
+      <w:r>
+        <w:rPr>
+          <w:b/>
+          <w:bCs/>
+        </w:rPr>
+        <w:t>Timeout Handling</w:t>
+      </w:r>
+      <w:r>
+        <w:t>: Implement timeouts and retries in the processing microservices to handle and recover from processing delays.</w:t>
+      </w:r>
+    </w:p>
+    <w:p>
+      <w:pPr>
+        <w:numPr>
+          <w:ilvl w:val="0"/>
+          <w:numId w:val="3"/>
+        </w:numPr>
+      </w:pPr>
+      <w:r>
+        <w:rPr>
+          <w:b/>
+          <w:bCs/>
+        </w:rPr>
+        <w:t>System Failures During Conversion Processes</w:t>
+      </w:r>
+    </w:p>
+    <w:p>
+      <w:pPr>
+        <w:numPr>
+          <w:ilvl w:val="1"/>
+          <w:numId w:val="3"/>
+        </w:numPr>
+      </w:pPr>
+      <w:r>
+        <w:rPr>
+          <w:b/>
+          <w:bCs/>
+        </w:rPr>
+        <w:t>Retry Mechanism</w:t>
+      </w:r>
+      <w:r>
+        <w:t>: Configure retry policies in the message queue to handle transient failures. Failed messages can be retried a set number of times before being moved to a dead-letter queue for manual intervention.</w:t>
+      </w:r>
+    </w:p>
+    <w:p>
+      <w:pPr>
+        <w:numPr>
+          <w:ilvl w:val="1"/>
+          <w:numId w:val="3"/>
+        </w:numPr>
+      </w:pPr>
+      <w:r>
+        <w:rPr>
+          <w:b/>
+          <w:bCs/>
+        </w:rPr>
+        <w:t>Circuit Breaker</w:t>
+      </w:r>
+      <w:r>
+        <w:t>: Protects services from being overwhelmed by failures and allows them to recover gracefully.</w:t>
+      </w:r>
+    </w:p>
+    <w:p>
+      <w:pPr>
+        <w:numPr>
+          <w:ilvl w:val="1"/>
+          <w:numId w:val="3"/>
+        </w:numPr>
+      </w:pPr>
+      <w:r>
+        <w:rPr>
+          <w:b/>
+          <w:bCs/>
+        </w:rPr>
+        <w:t>Failover Strategy</w:t>
+      </w:r>
+      <w:r>
+        <w:t>: Deploy microservices across multiple availability zones or regions to handle instance or zone failures.</w:t>
+      </w:r>
+    </w:p>
+    <w:p/>
+    <w:p/>
+    <w:p/>
+    <w:p/>
+    <w:p/>
+    <w:p/>
+    <w:p/>
+    <w:p/>
+    <w:p/>
+    <w:p>
+      <w:pPr>
+        <w:rPr>
+          <w:b/>
+          <w:bCs/>
+        </w:rPr>
+      </w:pPr>
+      <w:r>
+        <w:rPr>
+          <w:b/>
+          <w:bCs/>
+        </w:rPr>
+        <w:lastRenderedPageBreak/>
+        <w:t>Security Considerations</w:t>
+      </w:r>
+    </w:p>
+    <w:p>
+      <w:pPr>
+        <w:numPr>
+          <w:ilvl w:val="0"/>
+          <w:numId w:val="4"/>
+        </w:numPr>
+      </w:pPr>
+      <w:r>
+        <w:rPr>
+          <w:b/>
+          <w:bCs/>
+        </w:rPr>
+        <w:t>Data Encryption</w:t>
+      </w:r>
+    </w:p>
+    <w:p>
+      <w:pPr>
+        <w:numPr>
+          <w:ilvl w:val="1"/>
+          <w:numId w:val="4"/>
+        </w:numPr>
+      </w:pPr>
+      <w:r>
+        <w:rPr>
+          <w:b/>
+          <w:bCs/>
+        </w:rPr>
+        <w:t>In Transit</w:t>
+      </w:r>
+      <w:r>
+        <w:t>: Use HTTPS for secure communication between clients and the API Gateway, and between services.</w:t>
+      </w:r>
+    </w:p>
+    <w:p>
+      <w:pPr>
+        <w:numPr>
+          <w:ilvl w:val="1"/>
+          <w:numId w:val="4"/>
+        </w:numPr>
+      </w:pPr>
+      <w:r>
+        <w:rPr>
+          <w:b/>
+          <w:bCs/>
+        </w:rPr>
+        <w:t>At Rest</w:t>
+      </w:r>
+      <w:r>
+        <w:t>: Encrypt sensitive data stored in databases and object storage using appropriate encryption mechanisms.</w:t>
+      </w:r>
+    </w:p>
+    <w:p>
+      <w:pPr>
+        <w:numPr>
+          <w:ilvl w:val="0"/>
+          <w:numId w:val="4"/>
+        </w:numPr>
+      </w:pPr>
+      <w:r>
+        <w:rPr>
+          <w:b/>
+          <w:bCs/>
+        </w:rPr>
+        <w:t>Authentication and Authorization</w:t>
+      </w:r>
+    </w:p>
+    <w:p>
+      <w:pPr>
+        <w:numPr>
+          <w:ilvl w:val="1"/>
+          <w:numId w:val="4"/>
+        </w:numPr>
+      </w:pPr>
+      <w:r>
+        <w:rPr>
+          <w:b/>
+          <w:bCs/>
+        </w:rPr>
+        <w:t>API Gateway</w:t>
+      </w:r>
+      <w:r>
+        <w:t>: Implement OAuth 2.0 or API keys for secure access control.</w:t>
+      </w:r>
+    </w:p>
+    <w:p>
+      <w:pPr>
+        <w:numPr>
+          <w:ilvl w:val="1"/>
+          <w:numId w:val="4"/>
+        </w:numPr>
+      </w:pPr>
+      <w:r>
+        <w:rPr>
+          <w:b/>
+          <w:bCs/>
+        </w:rPr>
+        <w:t>Service-to-Service Authentication</w:t>
+      </w:r>
+      <w:r>
+        <w:t>: Use mutual TLS or signed tokens for communication between microservices.</w:t>
+      </w:r>
+    </w:p>
+    <w:p>
+      <w:pPr>
+        <w:numPr>
+          <w:ilvl w:val="0"/>
+          <w:numId w:val="4"/>
+        </w:numPr>
+      </w:pPr>
+      <w:r>
+        <w:rPr>
+          <w:b/>
+          <w:bCs/>
+        </w:rPr>
+        <w:t>Vulnerability Management</w:t>
+      </w:r>
+    </w:p>
+    <w:p>
+      <w:pPr>
+        <w:numPr>
+          <w:ilvl w:val="1"/>
+          <w:numId w:val="4"/>
+        </w:numPr>
+      </w:pPr>
+      <w:r>
+        <w:rPr>
+          <w:b/>
+          <w:bCs/>
+        </w:rPr>
+        <w:t>Regular Updates</w:t>
+      </w:r>
+      <w:r>
+        <w:t>: Keep all components, including libraries and frameworks, up to date with security patches.</w:t>
+      </w:r>
+    </w:p>
+    <w:p>
+      <w:pPr>
+        <w:numPr>
+          <w:ilvl w:val="1"/>
+          <w:numId w:val="4"/>
+        </w:numPr>
+      </w:pPr>
+      <w:r>
+        <w:rPr>
+          <w:b/>
+          <w:bCs/>
+        </w:rPr>
+        <w:t>Security Scanning</w:t>
+      </w:r>
+      <w:r>
+        <w:t>: Regularly scan code and dependencies for vulnerabilities.</w:t>
+      </w:r>
+    </w:p>
+    <w:p>
+      <w:pPr>
+        <w:rPr>
+          <w:b/>
+          <w:bCs/>
+        </w:rPr>
+      </w:pPr>
+    </w:p>
+    <w:p>
+      <w:r>
+        <w:rPr>
+          <w:b/>
+          <w:bCs/>
+        </w:rPr>
+        <w:t>AI-Powered Document Classification and Extraction</w:t>
+      </w:r>
+    </w:p>
+    <w:p>
+      <w:pPr>
+        <w:numPr>
+          <w:ilvl w:val="0"/>
+          <w:numId w:val="5"/>
+        </w:numPr>
+      </w:pPr>
+      <w:r>
+        <w:rPr>
+          <w:b/>
+          <w:bCs/>
+        </w:rPr>
+        <w:t>AI Model</w:t>
+      </w:r>
+      <w:r>
+        <w:t>: Develop a machine learning model to automatically classify documents into different types and extract key information (e.g., text from scanned images using OCR, data fields from forms).</w:t>
+      </w:r>
+    </w:p>
+    <w:p>
+      <w:pPr>
+        <w:numPr>
+          <w:ilvl w:val="0"/>
+          <w:numId w:val="5"/>
+        </w:numPr>
+      </w:pPr>
+      <w:r>
+        <w:rPr>
+          <w:b/>
+          <w:bCs/>
+        </w:rPr>
+        <w:t>Integration</w:t>
+      </w:r>
+      <w:r>
+        <w:t>: Integrate this AI model into the document ingestion process to pre-process documents and determine the appropriate conversion microservice.</w:t>
+      </w:r>
+    </w:p>
+    <w:p>
+      <w:pPr>
+        <w:numPr>
+          <w:ilvl w:val="0"/>
+          <w:numId w:val="5"/>
+        </w:numPr>
+      </w:pPr>
+      <w:r>
+        <w:rPr>
+          <w:b/>
+          <w:bCs/>
+        </w:rPr>
+        <w:t>Benefits</w:t>
+      </w:r>
+      <w:r>
+        <w:t>:</w:t>
+      </w:r>
+    </w:p>
+    <w:p>
+      <w:pPr>
+        <w:numPr>
+          <w:ilvl w:val="1"/>
+          <w:numId w:val="5"/>
+        </w:numPr>
+      </w:pPr>
+      <w:r>
+        <w:rPr>
+          <w:b/>
+          <w:bCs/>
+        </w:rPr>
+        <w:t>Improved Accuracy</w:t>
+      </w:r>
+      <w:r>
+        <w:t>: AI can enhance the accuracy of document classification and data extraction, reducing manual effort.</w:t>
+      </w:r>
+    </w:p>
+    <w:p>
+      <w:pPr>
+        <w:numPr>
+          <w:ilvl w:val="1"/>
+          <w:numId w:val="5"/>
+        </w:numPr>
+      </w:pPr>
+      <w:r>
+        <w:rPr>
+          <w:b/>
+          <w:bCs/>
+        </w:rPr>
+        <w:t>Dynamic Adaptation</w:t>
+      </w:r>
+      <w:r>
+        <w:t>: AI can adapt to new document formats and types over time with continuous learning.</w:t>
+      </w:r>
+    </w:p>
     <w:p/>
     <w:p/>
     <w:p/>
@@ -369,6 +880,389 @@
 <file path=word/numbering.xml><?xml version="1.0" encoding="utf-8"?>
 <w:numbering xmlns:wpc="http://schemas.microsoft.com/office/word/2010/wordprocessingCanvas" xmlns:cx="http://schemas.microsoft.com/office/drawing/2014/chartex" xmlns:cx1="http://schemas.microsoft.com/office/drawing/2015/9/8/chartex" xmlns:cx2="http://schemas.microsoft.com/office/drawing/2015/10/21/chartex" xmlns:cx3="http://schemas.microsoft.com/office/drawing/2016/5/9/chartex" xmlns:cx4="http://schemas.microsoft.com/office/drawing/2016/5/10/chartex" xmlns:cx5="http://schemas.microsoft.com/office/drawing/2016/5/11/chartex" xmlns:cx6="http://schemas.microsoft.com/office/drawing/2016/5/12/chartex" xmlns:cx7="http://schemas.microsoft.com/office/drawing/2016/5/13/chartex" xmlns:cx8="http://schemas.microsoft.com/office/drawing/2016/5/14/chartex" xmlns:mc="http://schemas.openxmlformats.org/markup-compatibility/2006" xmlns:aink="http://schemas.microsoft.com/office/drawing/2016/ink" xmlns:am3d="http://schemas.microsoft.com/office/drawing/2017/model3d" xmlns:o="urn:schemas-microsoft-com:office:office" xmlns:oel="http://schemas.microsoft.com/office/2019/extlst" xmlns:r="http://schemas.openxmlformats.org/officeDocument/2006/relationships" xmlns:m="http://schemas.openxmlformats.org/officeDocument/2006/math" xmlns:v="urn:schemas-microsoft-com:vml" xmlns:wp14="http://schemas.microsoft.com/office/word/2010/wordprocessingDrawing" xmlns:wp="http://schemas.openxmlformats.org/drawingml/2006/wordprocessingDrawing" xmlns:w10="urn:schemas-microsoft-com:office:word" xmlns:w="http://schemas.openxmlformats.org/wordprocessingml/2006/main" xmlns:w14="http://schemas.microsoft.com/office/word/2010/wordml" xmlns:w15="http://schemas.microsoft.com/office/word/2012/wordml" xmlns:w16cex="http://schemas.microsoft.com/office/word/2018/wordml/cex" xmlns:w16cid="http://schemas.microsoft.com/office/word/2016/wordml/cid" xmlns:w16="http://schemas.microsoft.com/office/word/2018/wordml" xmlns:w16du="http://schemas.microsoft.com/office/word/2023/wordml/word16du" xmlns:w16sdtdh="http://schemas.microsoft.com/office/word/2020/wordml/sdtdatahash" xmlns:w16se="http://schemas.microsoft.com/office/word/2015/wordml/symex" xmlns:wpg="http://schemas.microsoft.com/office/word/2010/wordprocessingGroup" xmlns:wpi="http://schemas.microsoft.com/office/word/2010/wordprocessingInk" xmlns:wne="http://schemas.microsoft.com/office/word/2006/wordml" xmlns:wps="http://schemas.microsoft.com/office/word/2010/wordprocessingShape" mc:Ignorable="w14 w15 w16se w16cid w16 w16cex w16sdtdh w16du wp14">
   <w:abstractNum w:abstractNumId="0" w15:restartNumberingAfterBreak="0">
+    <w:nsid w:val="05931785"/>
+    <w:multiLevelType w:val="multilevel"/>
+    <w:tmpl w:val="1DEC5CA4"/>
+    <w:lvl w:ilvl="0">
+      <w:start w:val="1"/>
+      <w:numFmt w:val="decimal"/>
+      <w:lvlText w:val="%1."/>
+      <w:lvlJc w:val="left"/>
+      <w:pPr>
+        <w:tabs>
+          <w:tab w:val="num" w:pos="720"/>
+        </w:tabs>
+        <w:ind w:left="720" w:hanging="360"/>
+      </w:pPr>
+    </w:lvl>
+    <w:lvl w:ilvl="1">
+      <w:start w:val="1"/>
+      <w:numFmt w:val="bullet"/>
+      <w:lvlText w:val="o"/>
+      <w:lvlJc w:val="left"/>
+      <w:pPr>
+        <w:tabs>
+          <w:tab w:val="num" w:pos="1440"/>
+        </w:tabs>
+        <w:ind w:left="1440" w:hanging="360"/>
+      </w:pPr>
+      <w:rPr>
+        <w:rFonts w:ascii="Courier New" w:hAnsi="Courier New" w:hint="default"/>
+        <w:sz w:val="20"/>
+      </w:rPr>
+    </w:lvl>
+    <w:lvl w:ilvl="2" w:tentative="1">
+      <w:start w:val="1"/>
+      <w:numFmt w:val="decimal"/>
+      <w:lvlText w:val="%3."/>
+      <w:lvlJc w:val="left"/>
+      <w:pPr>
+        <w:tabs>
+          <w:tab w:val="num" w:pos="2160"/>
+        </w:tabs>
+        <w:ind w:left="2160" w:hanging="360"/>
+      </w:pPr>
+    </w:lvl>
+    <w:lvl w:ilvl="3" w:tentative="1">
+      <w:start w:val="1"/>
+      <w:numFmt w:val="decimal"/>
+      <w:lvlText w:val="%4."/>
+      <w:lvlJc w:val="left"/>
+      <w:pPr>
+        <w:tabs>
+          <w:tab w:val="num" w:pos="2880"/>
+        </w:tabs>
+        <w:ind w:left="2880" w:hanging="360"/>
+      </w:pPr>
+    </w:lvl>
+    <w:lvl w:ilvl="4" w:tentative="1">
+      <w:start w:val="1"/>
+      <w:numFmt w:val="decimal"/>
+      <w:lvlText w:val="%5."/>
+      <w:lvlJc w:val="left"/>
+      <w:pPr>
+        <w:tabs>
+          <w:tab w:val="num" w:pos="3600"/>
+        </w:tabs>
+        <w:ind w:left="3600" w:hanging="360"/>
+      </w:pPr>
+    </w:lvl>
+    <w:lvl w:ilvl="5" w:tentative="1">
+      <w:start w:val="1"/>
+      <w:numFmt w:val="decimal"/>
+      <w:lvlText w:val="%6."/>
+      <w:lvlJc w:val="left"/>
+      <w:pPr>
+        <w:tabs>
+          <w:tab w:val="num" w:pos="4320"/>
+        </w:tabs>
+        <w:ind w:left="4320" w:hanging="360"/>
+      </w:pPr>
+    </w:lvl>
+    <w:lvl w:ilvl="6" w:tentative="1">
+      <w:start w:val="1"/>
+      <w:numFmt w:val="decimal"/>
+      <w:lvlText w:val="%7."/>
+      <w:lvlJc w:val="left"/>
+      <w:pPr>
+        <w:tabs>
+          <w:tab w:val="num" w:pos="5040"/>
+        </w:tabs>
+        <w:ind w:left="5040" w:hanging="360"/>
+      </w:pPr>
+    </w:lvl>
+    <w:lvl w:ilvl="7" w:tentative="1">
+      <w:start w:val="1"/>
+      <w:numFmt w:val="decimal"/>
+      <w:lvlText w:val="%8."/>
+      <w:lvlJc w:val="left"/>
+      <w:pPr>
+        <w:tabs>
+          <w:tab w:val="num" w:pos="5760"/>
+        </w:tabs>
+        <w:ind w:left="5760" w:hanging="360"/>
+      </w:pPr>
+    </w:lvl>
+    <w:lvl w:ilvl="8" w:tentative="1">
+      <w:start w:val="1"/>
+      <w:numFmt w:val="decimal"/>
+      <w:lvlText w:val="%9."/>
+      <w:lvlJc w:val="left"/>
+      <w:pPr>
+        <w:tabs>
+          <w:tab w:val="num" w:pos="6480"/>
+        </w:tabs>
+        <w:ind w:left="6480" w:hanging="360"/>
+      </w:pPr>
+    </w:lvl>
+  </w:abstractNum>
+  <w:abstractNum w:abstractNumId="1" w15:restartNumberingAfterBreak="0">
+    <w:nsid w:val="1EEC0E2E"/>
+    <w:multiLevelType w:val="multilevel"/>
+    <w:tmpl w:val="6464D976"/>
+    <w:lvl w:ilvl="0">
+      <w:start w:val="1"/>
+      <w:numFmt w:val="decimal"/>
+      <w:lvlText w:val="%1."/>
+      <w:lvlJc w:val="left"/>
+      <w:pPr>
+        <w:tabs>
+          <w:tab w:val="num" w:pos="720"/>
+        </w:tabs>
+        <w:ind w:left="720" w:hanging="360"/>
+      </w:pPr>
+    </w:lvl>
+    <w:lvl w:ilvl="1">
+      <w:start w:val="1"/>
+      <w:numFmt w:val="bullet"/>
+      <w:lvlText w:val="o"/>
+      <w:lvlJc w:val="left"/>
+      <w:pPr>
+        <w:tabs>
+          <w:tab w:val="num" w:pos="1440"/>
+        </w:tabs>
+        <w:ind w:left="1440" w:hanging="360"/>
+      </w:pPr>
+      <w:rPr>
+        <w:rFonts w:ascii="Courier New" w:hAnsi="Courier New" w:hint="default"/>
+        <w:sz w:val="20"/>
+      </w:rPr>
+    </w:lvl>
+    <w:lvl w:ilvl="2" w:tentative="1">
+      <w:start w:val="1"/>
+      <w:numFmt w:val="decimal"/>
+      <w:lvlText w:val="%3."/>
+      <w:lvlJc w:val="left"/>
+      <w:pPr>
+        <w:tabs>
+          <w:tab w:val="num" w:pos="2160"/>
+        </w:tabs>
+        <w:ind w:left="2160" w:hanging="360"/>
+      </w:pPr>
+    </w:lvl>
+    <w:lvl w:ilvl="3" w:tentative="1">
+      <w:start w:val="1"/>
+      <w:numFmt w:val="decimal"/>
+      <w:lvlText w:val="%4."/>
+      <w:lvlJc w:val="left"/>
+      <w:pPr>
+        <w:tabs>
+          <w:tab w:val="num" w:pos="2880"/>
+        </w:tabs>
+        <w:ind w:left="2880" w:hanging="360"/>
+      </w:pPr>
+    </w:lvl>
+    <w:lvl w:ilvl="4" w:tentative="1">
+      <w:start w:val="1"/>
+      <w:numFmt w:val="decimal"/>
+      <w:lvlText w:val="%5."/>
+      <w:lvlJc w:val="left"/>
+      <w:pPr>
+        <w:tabs>
+          <w:tab w:val="num" w:pos="3600"/>
+        </w:tabs>
+        <w:ind w:left="3600" w:hanging="360"/>
+      </w:pPr>
+    </w:lvl>
+    <w:lvl w:ilvl="5" w:tentative="1">
+      <w:start w:val="1"/>
+      <w:numFmt w:val="decimal"/>
+      <w:lvlText w:val="%6."/>
+      <w:lvlJc w:val="left"/>
+      <w:pPr>
+        <w:tabs>
+          <w:tab w:val="num" w:pos="4320"/>
+        </w:tabs>
+        <w:ind w:left="4320" w:hanging="360"/>
+      </w:pPr>
+    </w:lvl>
+    <w:lvl w:ilvl="6" w:tentative="1">
+      <w:start w:val="1"/>
+      <w:numFmt w:val="decimal"/>
+      <w:lvlText w:val="%7."/>
+      <w:lvlJc w:val="left"/>
+      <w:pPr>
+        <w:tabs>
+          <w:tab w:val="num" w:pos="5040"/>
+        </w:tabs>
+        <w:ind w:left="5040" w:hanging="360"/>
+      </w:pPr>
+    </w:lvl>
+    <w:lvl w:ilvl="7" w:tentative="1">
+      <w:start w:val="1"/>
+      <w:numFmt w:val="decimal"/>
+      <w:lvlText w:val="%8."/>
+      <w:lvlJc w:val="left"/>
+      <w:pPr>
+        <w:tabs>
+          <w:tab w:val="num" w:pos="5760"/>
+        </w:tabs>
+        <w:ind w:left="5760" w:hanging="360"/>
+      </w:pPr>
+    </w:lvl>
+    <w:lvl w:ilvl="8" w:tentative="1">
+      <w:start w:val="1"/>
+      <w:numFmt w:val="decimal"/>
+      <w:lvlText w:val="%9."/>
+      <w:lvlJc w:val="left"/>
+      <w:pPr>
+        <w:tabs>
+          <w:tab w:val="num" w:pos="6480"/>
+        </w:tabs>
+        <w:ind w:left="6480" w:hanging="360"/>
+      </w:pPr>
+    </w:lvl>
+  </w:abstractNum>
+  <w:abstractNum w:abstractNumId="2" w15:restartNumberingAfterBreak="0">
+    <w:nsid w:val="31512142"/>
+    <w:multiLevelType w:val="multilevel"/>
+    <w:tmpl w:val="43C0B384"/>
+    <w:lvl w:ilvl="0">
+      <w:start w:val="1"/>
+      <w:numFmt w:val="bullet"/>
+      <w:lvlText w:val=""/>
+      <w:lvlJc w:val="left"/>
+      <w:pPr>
+        <w:tabs>
+          <w:tab w:val="num" w:pos="720"/>
+        </w:tabs>
+        <w:ind w:left="720" w:hanging="360"/>
+      </w:pPr>
+      <w:rPr>
+        <w:rFonts w:ascii="Symbol" w:hAnsi="Symbol" w:hint="default"/>
+        <w:sz w:val="20"/>
+      </w:rPr>
+    </w:lvl>
+    <w:lvl w:ilvl="1">
+      <w:start w:val="1"/>
+      <w:numFmt w:val="bullet"/>
+      <w:lvlText w:val="o"/>
+      <w:lvlJc w:val="left"/>
+      <w:pPr>
+        <w:tabs>
+          <w:tab w:val="num" w:pos="1440"/>
+        </w:tabs>
+        <w:ind w:left="1440" w:hanging="360"/>
+      </w:pPr>
+      <w:rPr>
+        <w:rFonts w:ascii="Courier New" w:hAnsi="Courier New" w:hint="default"/>
+        <w:sz w:val="20"/>
+      </w:rPr>
+    </w:lvl>
+    <w:lvl w:ilvl="2" w:tentative="1">
+      <w:start w:val="1"/>
+      <w:numFmt w:val="bullet"/>
+      <w:lvlText w:val=""/>
+      <w:lvlJc w:val="left"/>
+      <w:pPr>
+        <w:tabs>
+          <w:tab w:val="num" w:pos="2160"/>
+        </w:tabs>
+        <w:ind w:left="2160" w:hanging="360"/>
+      </w:pPr>
+      <w:rPr>
+        <w:rFonts w:ascii="Wingdings" w:hAnsi="Wingdings" w:hint="default"/>
+        <w:sz w:val="20"/>
+      </w:rPr>
+    </w:lvl>
+    <w:lvl w:ilvl="3" w:tentative="1">
+      <w:start w:val="1"/>
+      <w:numFmt w:val="bullet"/>
+      <w:lvlText w:val=""/>
+      <w:lvlJc w:val="left"/>
+      <w:pPr>
+        <w:tabs>
+          <w:tab w:val="num" w:pos="2880"/>
+        </w:tabs>
+        <w:ind w:left="2880" w:hanging="360"/>
+      </w:pPr>
+      <w:rPr>
+        <w:rFonts w:ascii="Wingdings" w:hAnsi="Wingdings" w:hint="default"/>
+        <w:sz w:val="20"/>
+      </w:rPr>
+    </w:lvl>
+    <w:lvl w:ilvl="4" w:tentative="1">
+      <w:start w:val="1"/>
+      <w:numFmt w:val="bullet"/>
+      <w:lvlText w:val=""/>
+      <w:lvlJc w:val="left"/>
+      <w:pPr>
+        <w:tabs>
+          <w:tab w:val="num" w:pos="3600"/>
+        </w:tabs>
+        <w:ind w:left="3600" w:hanging="360"/>
+      </w:pPr>
+      <w:rPr>
+        <w:rFonts w:ascii="Wingdings" w:hAnsi="Wingdings" w:hint="default"/>
+        <w:sz w:val="20"/>
+      </w:rPr>
+    </w:lvl>
+    <w:lvl w:ilvl="5" w:tentative="1">
+      <w:start w:val="1"/>
+      <w:numFmt w:val="bullet"/>
+      <w:lvlText w:val=""/>
+      <w:lvlJc w:val="left"/>
+      <w:pPr>
+        <w:tabs>
+          <w:tab w:val="num" w:pos="4320"/>
+        </w:tabs>
+        <w:ind w:left="4320" w:hanging="360"/>
+      </w:pPr>
+      <w:rPr>
+        <w:rFonts w:ascii="Wingdings" w:hAnsi="Wingdings" w:hint="default"/>
+        <w:sz w:val="20"/>
+      </w:rPr>
+    </w:lvl>
+    <w:lvl w:ilvl="6" w:tentative="1">
+      <w:start w:val="1"/>
+      <w:numFmt w:val="bullet"/>
+      <w:lvlText w:val=""/>
+      <w:lvlJc w:val="left"/>
+      <w:pPr>
+        <w:tabs>
+          <w:tab w:val="num" w:pos="5040"/>
+        </w:tabs>
+        <w:ind w:left="5040" w:hanging="360"/>
+      </w:pPr>
+      <w:rPr>
+        <w:rFonts w:ascii="Wingdings" w:hAnsi="Wingdings" w:hint="default"/>
+        <w:sz w:val="20"/>
+      </w:rPr>
+    </w:lvl>
+    <w:lvl w:ilvl="7" w:tentative="1">
+      <w:start w:val="1"/>
+      <w:numFmt w:val="bullet"/>
+      <w:lvlText w:val=""/>
+      <w:lvlJc w:val="left"/>
+      <w:pPr>
+        <w:tabs>
+          <w:tab w:val="num" w:pos="5760"/>
+        </w:tabs>
+        <w:ind w:left="5760" w:hanging="360"/>
+      </w:pPr>
+      <w:rPr>
+        <w:rFonts w:ascii="Wingdings" w:hAnsi="Wingdings" w:hint="default"/>
+        <w:sz w:val="20"/>
+      </w:rPr>
+    </w:lvl>
+    <w:lvl w:ilvl="8" w:tentative="1">
+      <w:start w:val="1"/>
+      <w:numFmt w:val="bullet"/>
+      <w:lvlText w:val=""/>
+      <w:lvlJc w:val="left"/>
+      <w:pPr>
+        <w:tabs>
+          <w:tab w:val="num" w:pos="6480"/>
+        </w:tabs>
+        <w:ind w:left="6480" w:hanging="360"/>
+      </w:pPr>
+      <w:rPr>
+        <w:rFonts w:ascii="Wingdings" w:hAnsi="Wingdings" w:hint="default"/>
+        <w:sz w:val="20"/>
+      </w:rPr>
+    </w:lvl>
+  </w:abstractNum>
+  <w:abstractNum w:abstractNumId="3" w15:restartNumberingAfterBreak="0">
     <w:nsid w:val="5DCA6897"/>
     <w:multiLevelType w:val="multilevel"/>
     <w:tmpl w:val="5D423D18"/>
@@ -485,7 +1379,7 @@
       </w:pPr>
     </w:lvl>
   </w:abstractNum>
-  <w:abstractNum w:abstractNumId="1" w15:restartNumberingAfterBreak="0">
+  <w:abstractNum w:abstractNumId="4" w15:restartNumberingAfterBreak="0">
     <w:nsid w:val="6C350453"/>
     <w:multiLevelType w:val="multilevel"/>
     <w:tmpl w:val="01F6794C"/>
@@ -635,10 +1529,19 @@
     </w:lvl>
   </w:abstractNum>
   <w:num w:numId="1" w16cid:durableId="495875936">
+    <w:abstractNumId w:val="3"/>
+  </w:num>
+  <w:num w:numId="2" w16cid:durableId="1896231973">
+    <w:abstractNumId w:val="4"/>
+  </w:num>
+  <w:num w:numId="3" w16cid:durableId="120466134">
+    <w:abstractNumId w:val="1"/>
+  </w:num>
+  <w:num w:numId="4" w16cid:durableId="964850369">
     <w:abstractNumId w:val="0"/>
   </w:num>
-  <w:num w:numId="2" w16cid:durableId="1896231973">
-    <w:abstractNumId w:val="1"/>
+  <w:num w:numId="5" w16cid:durableId="939947184">
+    <w:abstractNumId w:val="2"/>
   </w:num>
 </w:numbering>
 </file>

</xml_diff>